<commit_message>
conditional prob study 2
</commit_message>
<xml_diff>
--- a/prob_conditionals_results.docx
+++ b/prob_conditionals_results.docx
@@ -35,10 +35,7 @@
     </w:p>
     <w:p>
       <w:r>
-        <w:t xml:space="preserve">Probabilidade de ter </w:t>
-      </w:r>
-      <w:r>
-        <w:t xml:space="preserve">mais do que 1 sintoma severo dado que ele apresentou ao menos 1 sintoma </w:t>
+        <w:t xml:space="preserve">Probabilidade de ter mais do que 1 sintoma severo dado que ele apresentou ao menos 1 sintoma </w:t>
       </w:r>
       <w:r>
         <w:t>moderado</w:t>
@@ -52,25 +49,7 @@
     </w:p>
     <w:p>
       <w:r>
-        <w:t xml:space="preserve">Probabilidade de ter mais do que </w:t>
-      </w:r>
-      <w:r>
-        <w:t>2</w:t>
-      </w:r>
-      <w:r>
-        <w:t xml:space="preserve"> sintoma</w:t>
-      </w:r>
-      <w:r>
-        <w:t xml:space="preserve">s </w:t>
-      </w:r>
-      <w:r>
-        <w:t>severo</w:t>
-      </w:r>
-      <w:r>
-        <w:t>s</w:t>
-      </w:r>
-      <w:r>
-        <w:t xml:space="preserve"> dado que ele apresentou ao menos 1 sintoma moderado = </w:t>
+        <w:t xml:space="preserve">Probabilidade de ter mais do que 2 sintomas severos dado que ele apresentou ao menos 1 sintoma moderado = </w:t>
       </w:r>
       <w:r>
         <w:t>0.2272727 (22%)</w:t>
@@ -129,16 +108,26 @@
       <w:r>
         <w:t xml:space="preserve">Probabilidade de ter qualquer sintoma dado que o </w:t>
       </w:r>
-      <w:proofErr w:type="spellStart"/>
-      <w:r>
-        <w:t>individuo</w:t>
-      </w:r>
-      <w:proofErr w:type="spellEnd"/>
+      <w:r>
+        <w:t>indivíduo</w:t>
+      </w:r>
       <w:r>
         <w:t xml:space="preserve"> apresentou qualquer sintoma = </w:t>
       </w:r>
       <w:r>
-        <w:t>0.244898 (24%)</w:t>
+        <w:t>0.2619048</w:t>
+      </w:r>
+      <w:r>
+        <w:t xml:space="preserve"> </w:t>
+      </w:r>
+      <w:r>
+        <w:t>(2</w:t>
+      </w:r>
+      <w:r>
+        <w:t>6</w:t>
+      </w:r>
+      <w:r>
+        <w:t>%)</w:t>
       </w:r>
     </w:p>
     <w:p>
@@ -151,7 +140,7 @@
         <w:t xml:space="preserve">Probabilidade de ter mais do que 1 sintoma severo dado que ele apresentou ao menos 1 sintoma moderado = </w:t>
       </w:r>
       <w:r>
-        <w:t>0.2954545 (29%)</w:t>
+        <w:t>0.2926829 (29%)</w:t>
       </w:r>
     </w:p>
     <w:p>
@@ -159,7 +148,7 @@
         <w:t xml:space="preserve">Probabilidade de ter mais do que 2 sintomas severos dado que ele apresentou ao menos 1 sintoma moderado = </w:t>
       </w:r>
       <w:r>
-        <w:t>0.2272727 (22%)</w:t>
+        <w:t>0.2682927 (26%)</w:t>
       </w:r>
     </w:p>
     <w:p>
@@ -172,7 +161,7 @@
         <w:t xml:space="preserve">Probabilidade de ter mais do que 1 sintoma severo dado que ele apresentou ao menos 1 sintoma severo = </w:t>
       </w:r>
       <w:r>
-        <w:t>0.2903226 (29%)</w:t>
+        <w:t>0.3030303 (30%)</w:t>
       </w:r>
     </w:p>
     <w:p>
@@ -186,7 +175,7 @@
         <w:t xml:space="preserve">= </w:t>
       </w:r>
       <w:r>
-        <w:t>0.1612903 (16%)</w:t>
+        <w:t>0.2424242 (24%)</w:t>
       </w:r>
     </w:p>
     <w:p/>

</xml_diff>